<commit_message>
Fixed bug with the id of unnumbered hardcoded proof env - see eng_proof, example changed due to testing
</commit_message>
<xml_diff>
--- a/example/docs/Notes.docx
+++ b/example/docs/Notes.docx
@@ -651,26 +651,13 @@
       <w:pPr>
         <w:pStyle w:val="Compact"/>
       </w:pPr>
-      <w:r>
-        <w:t xml:space="preserve">&lt;div class=</w:t>
-      </w:r>
-      <w:r>
-        <w:t xml:space="preserve">“</w:t>
-      </w:r>
-      <w:r>
-        <w:t xml:space="preserve">bookdown-proof</w:t>
-      </w:r>
-      <w:r>
-        <w:t xml:space="preserve">”</w:t>
-      </w:r>
-      <w:r>
-        <w:t xml:space="preserve"> </w:t>
-      </w:r>
-      <w:r>
-        <w:t xml:space="preserve">id=</w:t>
-      </w:r>
-      <w:r>
-        <w:t xml:space="preserve">“</w:t>
+    </w:p>
+    <w:p>
+      <w:pPr>
+        <w:pStyle w:val="Compact"/>
+      </w:pPr>
+      <w:r>
+        <w:t xml:space="preserve"> </w:t>
       </w:r>
       <w:r>
         <w:t xml:space="preserve">Proof</w:t>
@@ -691,22 +678,112 @@
         <w:t xml:space="preserve">).</w:t>
       </w:r>
       <w:r>
-        <w:t xml:space="preserve">”</w:t>
-      </w:r>
-      <w:r>
-        <w:t xml:space="preserve">&gt;</w:t>
-      </w:r>
-      <w:r>
-        <w:t xml:space="preserve"> </w:t>
-      </w:r>
-      <w:r>
-        <w:t xml:space="preserve">Proof</w:t>
-      </w:r>
-      <w:r>
-        <w:t xml:space="preserve"> </w:t>
-      </w:r>
-      <w:r>
-        <w:t xml:space="preserve">(Proof of theorem</w:t>
+        <w:t xml:space="preserve"> </w:t>
+      </w:r>
+      <w:r>
+        <w:t xml:space="preserve"> </w:t>
+      </w:r>
+      <w:r>
+        <w:t xml:space="preserve">Here is a proof</w:t>
+      </w:r>
+    </w:p>
+    <w:p>
+      <w:pPr>
+        <w:pStyle w:val="Compact"/>
+      </w:pPr>
+    </w:p>
+    <w:bookmarkStart w:id="29" w:name="prp:prp2"/>
+    <w:p>
+      <w:pPr>
+        <w:pStyle w:val="Compact"/>
+      </w:pPr>
+      <w:r>
+        <w:t xml:space="preserve">Proposition 2.3:</w:t>
+      </w:r>
+      <w:r>
+        <w:t xml:space="preserve"> </w:t>
+      </w:r>
+      <w:r>
+        <w:t xml:space="preserve">Bookdown is needed for things like theorems and internal references</w:t>
+      </w:r>
+    </w:p>
+    <w:bookmarkEnd w:id="29"/>
+    <w:p>
+      <w:pPr>
+        <w:pStyle w:val="Compact"/>
+      </w:pPr>
+    </w:p>
+    <w:p>
+      <w:pPr>
+        <w:pStyle w:val="Compact"/>
+      </w:pPr>
+      <w:bookmarkStart w:id="30" w:name="tho:tho1"/>
+      <w:r>
+        <w:t xml:space="preserve"> </w:t>
+      </w:r>
+      <w:r>
+        <w:t xml:space="preserve">Thought 2.1: (Bar)</w:t>
+      </w:r>
+      <w:r>
+        <w:t xml:space="preserve"> </w:t>
+      </w:r>
+      <w:bookmarkEnd w:id="30"/>
+      <w:r>
+        <w:t xml:space="preserve">You can create new theorem types</w:t>
+      </w:r>
+    </w:p>
+    <w:p>
+      <w:pPr>
+        <w:pStyle w:val="Compact"/>
+      </w:pPr>
+    </w:p>
+    <w:p>
+      <w:pPr>
+        <w:pStyle w:val="Compact"/>
+      </w:pPr>
+      <w:r>
+        <w:t xml:space="preserve"> </w:t>
+      </w:r>
+      <w:r>
+        <w:t xml:space="preserve">Wonder:</w:t>
+      </w:r>
+      <w:r>
+        <w:t xml:space="preserve"> </w:t>
+      </w:r>
+      <w:r>
+        <w:t xml:space="preserve">You can create new unumbered theorem types</w:t>
+      </w:r>
+    </w:p>
+    <w:p>
+      <w:pPr>
+        <w:pStyle w:val="Compact"/>
+      </w:pPr>
+    </w:p>
+    <w:p>
+      <w:pPr>
+        <w:pStyle w:val="Compact"/>
+      </w:pPr>
+      <w:bookmarkStart w:id="31" w:name="nug:nug1"/>
+      <w:r>
+        <w:t xml:space="preserve"> </w:t>
+      </w:r>
+      <w:r>
+        <w:t xml:space="preserve">Nugget 2.2:</w:t>
+      </w:r>
+      <w:r>
+        <w:t xml:space="preserve"> </w:t>
+      </w:r>
+      <w:bookmarkEnd w:id="31"/>
+      <w:r>
+        <w:t xml:space="preserve">You can create new theorem types</w:t>
+      </w:r>
+    </w:p>
+    <w:p>
+      <w:pPr>
+        <w:pStyle w:val="TextBody"/>
+      </w:pPr>
+      <w:r>
+        <w:t xml:space="preserve">Now go to</w:t>
       </w:r>
       <w:r>
         <w:t xml:space="preserve"> </w:t>
@@ -715,59 +792,29 @@
         <w:t xml:space="preserve">2.1</w:t>
       </w:r>
       <w:r>
-        <w:t xml:space="preserve">).</w:t>
-      </w:r>
-      <w:r>
-        <w:t xml:space="preserve"> </w:t>
-      </w:r>
-      <w:r>
-        <w:t xml:space="preserve"> </w:t>
-      </w:r>
-      <w:r>
-        <w:t xml:space="preserve">Here is a proof</w:t>
-      </w:r>
-    </w:p>
-    <w:p>
-      <w:pPr>
-        <w:pStyle w:val="Compact"/>
-      </w:pPr>
-    </w:p>
-    <w:bookmarkStart w:id="29" w:name="prp:prp2"/>
-    <w:p>
-      <w:pPr>
-        <w:pStyle w:val="Compact"/>
-      </w:pPr>
-      <w:r>
-        <w:t xml:space="preserve">Proposition 2.3:</w:t>
-      </w:r>
-      <w:r>
-        <w:t xml:space="preserve"> </w:t>
-      </w:r>
-      <w:r>
-        <w:t xml:space="preserve">Bookdown is needed for things like theorems and internal references</w:t>
-      </w:r>
-    </w:p>
-    <w:bookmarkEnd w:id="29"/>
-    <w:p>
-      <w:pPr>
-        <w:pStyle w:val="Compact"/>
-      </w:pPr>
-    </w:p>
-    <w:p>
-      <w:pPr>
-        <w:pStyle w:val="Compact"/>
-      </w:pPr>
-      <w:bookmarkStart w:id="30" w:name="tho:tho1"/>
-      <w:r>
-        <w:t xml:space="preserve"> </w:t>
-      </w:r>
-      <w:r>
-        <w:t xml:space="preserve">Thought 2.1: (Bar)</w:t>
-      </w:r>
-      <w:r>
-        <w:t xml:space="preserve"> </w:t>
-      </w:r>
-      <w:bookmarkEnd w:id="30"/>
+        <w:t xml:space="preserve">.</w:t>
+      </w:r>
+    </w:p>
+    <w:p>
+      <w:pPr>
+        <w:pStyle w:val="Compact"/>
+      </w:pPr>
+    </w:p>
+    <w:p>
+      <w:pPr>
+        <w:pStyle w:val="Compact"/>
+      </w:pPr>
+      <w:bookmarkStart w:id="32" w:name="sol:sol1"/>
+      <w:r>
+        <w:t xml:space="preserve"> </w:t>
+      </w:r>
+      <w:r>
+        <w:t xml:space="preserve">Solution 2.1:</w:t>
+      </w:r>
+      <w:r>
+        <w:t xml:space="preserve"> </w:t>
+      </w:r>
+      <w:bookmarkEnd w:id="32"/>
       <w:r>
         <w:t xml:space="preserve">You can create new theorem types</w:t>
       </w:r>
@@ -785,94 +832,6 @@
         <w:t xml:space="preserve"> </w:t>
       </w:r>
       <w:r>
-        <w:t xml:space="preserve">Wonder:</w:t>
-      </w:r>
-      <w:r>
-        <w:t xml:space="preserve"> </w:t>
-      </w:r>
-      <w:r>
-        <w:t xml:space="preserve">You can create new unumbered theorem types</w:t>
-      </w:r>
-    </w:p>
-    <w:p>
-      <w:pPr>
-        <w:pStyle w:val="Compact"/>
-      </w:pPr>
-    </w:p>
-    <w:p>
-      <w:pPr>
-        <w:pStyle w:val="Compact"/>
-      </w:pPr>
-      <w:bookmarkStart w:id="31" w:name="nug:nug1"/>
-      <w:r>
-        <w:t xml:space="preserve"> </w:t>
-      </w:r>
-      <w:r>
-        <w:t xml:space="preserve">Nugget 2.2:</w:t>
-      </w:r>
-      <w:r>
-        <w:t xml:space="preserve"> </w:t>
-      </w:r>
-      <w:bookmarkEnd w:id="31"/>
-      <w:r>
-        <w:t xml:space="preserve">You can create new theorem types</w:t>
-      </w:r>
-    </w:p>
-    <w:p>
-      <w:pPr>
-        <w:pStyle w:val="TextBody"/>
-      </w:pPr>
-      <w:r>
-        <w:t xml:space="preserve">Now go to</w:t>
-      </w:r>
-      <w:r>
-        <w:t xml:space="preserve"> </w:t>
-      </w:r>
-      <w:r>
-        <w:t xml:space="preserve">2.1</w:t>
-      </w:r>
-      <w:r>
-        <w:t xml:space="preserve">.</w:t>
-      </w:r>
-    </w:p>
-    <w:p>
-      <w:pPr>
-        <w:pStyle w:val="Compact"/>
-      </w:pPr>
-    </w:p>
-    <w:p>
-      <w:pPr>
-        <w:pStyle w:val="Compact"/>
-      </w:pPr>
-      <w:bookmarkStart w:id="32" w:name="sol:sol1"/>
-      <w:r>
-        <w:t xml:space="preserve"> </w:t>
-      </w:r>
-      <w:r>
-        <w:t xml:space="preserve">Solution 2.1:</w:t>
-      </w:r>
-      <w:r>
-        <w:t xml:space="preserve"> </w:t>
-      </w:r>
-      <w:bookmarkEnd w:id="32"/>
-      <w:r>
-        <w:t xml:space="preserve">You can create new theorem types</w:t>
-      </w:r>
-    </w:p>
-    <w:p>
-      <w:pPr>
-        <w:pStyle w:val="Compact"/>
-      </w:pPr>
-    </w:p>
-    <w:bookmarkStart w:id="33" w:name="&lt;em&gt;Solution. &lt;/em&gt;"/>
-    <w:p>
-      <w:pPr>
-        <w:pStyle w:val="Compact"/>
-      </w:pPr>
-      <w:r>
-        <w:t xml:space="preserve"> </w:t>
-      </w:r>
-      <w:r>
         <w:t xml:space="preserve">Solution.</w:t>
       </w:r>
       <w:r>
@@ -885,7 +844,6 @@
         <w:t xml:space="preserve">Test</w:t>
       </w:r>
     </w:p>
-    <w:bookmarkEnd w:id="33"/>
     <w:sectPr>
       <w:type w:val="nextPage"/>
       <w:pgSz w:w="12240" w:h="15840"/>

</xml_diff>

<commit_message>
Tests all up to date after checking all changes
</commit_message>
<xml_diff>
--- a/example/docs/Notes.docx
+++ b/example/docs/Notes.docx
@@ -1583,7 +1583,7 @@
     <w:bookmarkEnd w:id="39"/>
     <w:bookmarkEnd w:id="40"/>
     <w:bookmarkEnd w:id="41"/>
-    <w:bookmarkStart w:id="54" w:name="figures-inside-other-environments"/>
+    <w:bookmarkStart w:id="57" w:name="figures-inside-other-environments"/>
     <w:p>
       <w:pPr>
         <w:pStyle w:val="Heading1"/>
@@ -1592,7 +1592,7 @@
         <w:t xml:space="preserve">Figures inside other environments</w:t>
       </w:r>
     </w:p>
-    <w:bookmarkStart w:id="45" w:name="here-is-a-figure"/>
+    <w:bookmarkStart w:id="46" w:name="here-is-a-figure"/>
     <w:p>
       <w:pPr>
         <w:pStyle w:val="Heading2"/>
@@ -1610,7 +1610,7 @@
           <wp:inline>
             <wp:extent cx="4572000" cy="3657600"/>
             <wp:effectExtent b="0" l="0" r="0" t="0"/>
-            <wp:docPr descr="Figure 2.1: This is title and a caption with a reference 2.1 inside it" title="This is the alternative text" id="43" name="Picture"/>
+            <wp:docPr descr="Figure 3.1: This is title and a caption with a reference 2.1 inside it" title="This is the alternative text" id="43" name="Picture"/>
             <a:graphic>
               <a:graphicData uri="http://schemas.openxmlformats.org/drawingml/2006/picture">
                 <pic:pic>
@@ -1621,7 +1621,7 @@
                     </pic:cNvPicPr>
                   </pic:nvPicPr>
                   <pic:blipFill>
-                    <a:blip>
+                    <a:blip r:embed="rId45">
                       <a:extLst>
                         <a:ext uri="{28A0092B-C50C-407E-A947-70E740481C1C}">
                           <a14:useLocalDpi xmlns:a14="http://schemas.microsoft.com/office/drawing/2010/main" val="0"/>
@@ -1662,7 +1662,7 @@
         <w:pStyle w:val="ImageCaption"/>
       </w:pPr>
       <w:r>
-        <w:t xml:space="preserve">Figure 2.1: This is title and a caption with a reference</w:t>
+        <w:t xml:space="preserve">Figure 3.1: This is title and a caption with a reference</w:t>
       </w:r>
       <w:r>
         <w:t xml:space="preserve"> </w:t>
@@ -1677,8 +1677,8 @@
         <w:t xml:space="preserve">inside it</w:t>
       </w:r>
     </w:p>
-    <w:bookmarkEnd w:id="45"/>
-    <w:bookmarkStart w:id="50" w:name="X9a2fb9fd4ffabed5ba3e5c576673bfe2e87587c"/>
+    <w:bookmarkEnd w:id="46"/>
+    <w:bookmarkStart w:id="52" w:name="X9a2fb9fd4ffabed5ba3e5c576673bfe2e87587c"/>
     <w:p>
       <w:pPr>
         <w:pStyle w:val="Heading2"/>
@@ -1692,18 +1692,18 @@
         <w:pStyle w:val="FirstParagraph"/>
       </w:pPr>
     </w:p>
-    <w:bookmarkStart w:id="49" w:name="exm:unnamed-chunk-7"/>
+    <w:bookmarkStart w:id="51" w:name="exm:unnamed-chunk-7"/>
     <w:p>
       <w:pPr>
         <w:pStyle w:val="ExampleStyle"/>
       </w:pPr>
-      <w:bookmarkStart w:id="46" w:name="exm:unnamed-chunk-7"/>
-      <w:bookmarkEnd w:id="46"/>
+      <w:bookmarkStart w:id="47" w:name="exm:unnamed-chunk-7"/>
+      <w:bookmarkEnd w:id="47"/>
       <w:r>
         <w:rPr>
           <w:rStyle w:val="NameStyle"/>
         </w:rPr>
-        <w:t xml:space="preserve">Example 2.1</w:t>
+        <w:t xml:space="preserve">Example 3.1</w:t>
       </w:r>
       <w:r>
         <w:rPr>
@@ -1729,18 +1729,18 @@
           <wp:inline>
             <wp:extent cx="4572000" cy="3657600"/>
             <wp:effectExtent b="0" l="0" r="0" t="0"/>
-            <wp:docPr descr="Figure 2.2: Something to do with cars" title="Some more meaningful alternative text?" id="47" name="Picture"/>
+            <wp:docPr descr="Figure 3.2: Something to do with cars" title="Some more meaningful alternative text?" id="48" name="Picture"/>
             <a:graphic>
               <a:graphicData uri="http://schemas.openxmlformats.org/drawingml/2006/picture">
                 <pic:pic>
                   <pic:nvPicPr>
-                    <pic:cNvPr descr="./Notes_files/figures/cars-plot-1.svg" id="48" name="Picture"/>
+                    <pic:cNvPr descr="./Notes_files/figures/cars-plot-1.svg" id="49" name="Picture"/>
                     <pic:cNvPicPr>
                       <a:picLocks noChangeArrowheads="1" noChangeAspect="1"/>
                     </pic:cNvPicPr>
                   </pic:nvPicPr>
                   <pic:blipFill>
-                    <a:blip>
+                    <a:blip r:embed="rId50">
                       <a:extLst>
                         <a:ext uri="{28A0092B-C50C-407E-A947-70E740481C1C}">
                           <a14:useLocalDpi xmlns:a14="http://schemas.microsoft.com/office/drawing/2010/main" val="0"/>
@@ -1781,7 +1781,7 @@
         <w:pStyle w:val="ImageCaption"/>
       </w:pPr>
       <w:r>
-        <w:t xml:space="preserve">Figure 2.2: Something to do with cars</w:t>
+        <w:t xml:space="preserve">Figure 3.2: Something to do with cars</w:t>
       </w:r>
     </w:p>
     <w:p>
@@ -1792,9 +1792,9 @@
         <w:t xml:space="preserve">This is a test. So, you need an empty line before and after the above for it to be a float. At the end of an environment this means that you need TWO empty lines. This is Pandoc.</w:t>
       </w:r>
     </w:p>
-    <w:bookmarkEnd w:id="49"/>
-    <w:bookmarkEnd w:id="50"/>
-    <w:bookmarkStart w:id="53" w:name="Xc9cd82723d42774b05902fcea8575df5a3c6b47"/>
+    <w:bookmarkEnd w:id="51"/>
+    <w:bookmarkEnd w:id="52"/>
+    <w:bookmarkStart w:id="56" w:name="Xc9cd82723d42774b05902fcea8575df5a3c6b47"/>
     <w:p>
       <w:pPr>
         <w:pStyle w:val="Heading2"/>
@@ -1856,18 +1856,18 @@
           <wp:inline>
             <wp:extent cx="4572000" cy="3657600"/>
             <wp:effectExtent b="0" l="0" r="0" t="0"/>
-            <wp:docPr descr="Figure 2.3: More cars things" title="This is a scatterplot with speed on the x-axis and distance on the y-axis, please read the long description for details." id="51" name="Picture"/>
+            <wp:docPr descr="Figure 3.3: More cars things" title="This is a scatterplot with speed on the x-axis and distance on the y-axis, please read the long description for details." id="53" name="Picture"/>
             <a:graphic>
               <a:graphicData uri="http://schemas.openxmlformats.org/drawingml/2006/picture">
                 <pic:pic>
                   <pic:nvPicPr>
-                    <pic:cNvPr descr="./Notes_files/figures/cars-plot-1.svg" id="52" name="Picture"/>
+                    <pic:cNvPr descr="./Notes_files/figures/cars-plot-1.svg" id="54" name="Picture"/>
                     <pic:cNvPicPr>
                       <a:picLocks noChangeArrowheads="1" noChangeAspect="1"/>
                     </pic:cNvPicPr>
                   </pic:nvPicPr>
                   <pic:blipFill>
-                    <a:blip>
+                    <a:blip r:embed="rId55">
                       <a:extLst>
                         <a:ext uri="{28A0092B-C50C-407E-A947-70E740481C1C}">
                           <a14:useLocalDpi xmlns:a14="http://schemas.microsoft.com/office/drawing/2010/main" val="0"/>
@@ -1908,12 +1908,12 @@
         <w:pStyle w:val="ImageCaption"/>
       </w:pPr>
       <w:r>
-        <w:t xml:space="preserve">Figure 2.3: More cars things</w:t>
-      </w:r>
-    </w:p>
-    <w:bookmarkEnd w:id="53"/>
-    <w:bookmarkEnd w:id="54"/>
-    <w:bookmarkStart w:id="60" w:name="repeating-environments"/>
+        <w:t xml:space="preserve">Figure 3.3: More cars things</w:t>
+      </w:r>
+    </w:p>
+    <w:bookmarkEnd w:id="56"/>
+    <w:bookmarkEnd w:id="57"/>
+    <w:bookmarkStart w:id="63" w:name="repeating-environments"/>
     <w:p>
       <w:pPr>
         <w:pStyle w:val="Heading1"/>
@@ -1959,13 +1959,13 @@
         <w:pStyle w:val="BodyText"/>
       </w:pPr>
     </w:p>
-    <w:bookmarkStart w:id="56" w:name="thm:thm1"/>
+    <w:bookmarkStart w:id="59" w:name="thm:thm1"/>
     <w:p>
       <w:pPr>
         <w:pStyle w:val="TheoremStyleUpright"/>
       </w:pPr>
-      <w:bookmarkStart w:id="55" w:name="thm:thm1"/>
-      <w:bookmarkEnd w:id="55"/>
+      <w:bookmarkStart w:id="58" w:name="thm:thm1"/>
+      <w:bookmarkEnd w:id="58"/>
       <w:r>
         <w:rPr>
           <w:rStyle w:val="NameStyle"/>
@@ -1987,7 +1987,7 @@
         <w:t xml:space="preserve">This is a theorem environment already provided by Bookdown. It still works as before.</w:t>
       </w:r>
     </w:p>
-    <w:bookmarkEnd w:id="56"/>
+    <w:bookmarkEnd w:id="59"/>
     <w:p>
       <w:pPr>
         <w:pStyle w:val="BodyText"/>
@@ -2001,13 +2001,13 @@
         <w:pStyle w:val="BodyText"/>
       </w:pPr>
     </w:p>
-    <w:bookmarkStart w:id="58" w:name="prp:prp1"/>
+    <w:bookmarkStart w:id="61" w:name="prp:prp1"/>
     <w:p>
       <w:pPr>
         <w:pStyle w:val="TheoremStyleUpright"/>
       </w:pPr>
-      <w:bookmarkStart w:id="57" w:name="prp:prp1"/>
-      <w:bookmarkEnd w:id="57"/>
+      <w:bookmarkStart w:id="60" w:name="prp:prp1"/>
+      <w:bookmarkEnd w:id="60"/>
       <w:r>
         <w:rPr>
           <w:rStyle w:val="NameStyle"/>
@@ -2071,7 +2071,7 @@
         <w:t xml:space="preserve">Reference other environments within names. Notice that you need to use a double backslash.</w:t>
       </w:r>
     </w:p>
-    <w:bookmarkEnd w:id="58"/>
+    <w:bookmarkEnd w:id="61"/>
     <w:p>
       <w:pPr>
         <w:pStyle w:val="FirstParagraph"/>
@@ -2085,7 +2085,7 @@
         <w:pStyle w:val="BodyText"/>
       </w:pPr>
     </w:p>
-    <w:bookmarkStart w:id="59" w:name="Def:def1"/>
+    <w:bookmarkStart w:id="62" w:name="Def:def1"/>
     <w:p>
       <w:pPr>
         <w:pStyle w:val="DefinitionStyle"/>
@@ -2165,7 +2165,7 @@
         <w:t xml:space="preserve">Take care not to reuse the inbuilt numbering labels with your new theorems! This will lead to odd things happening. The inbuilt labels to avoid are: thm, lem, cor, prp, cnj, def, exm, exr, fig, tab and eq.</w:t>
       </w:r>
     </w:p>
-    <w:bookmarkEnd w:id="59"/>
+    <w:bookmarkEnd w:id="62"/>
     <w:p>
       <w:pPr>
         <w:pStyle w:val="BodyText"/>
@@ -2174,8 +2174,8 @@
         <w:t xml:space="preserve">I still need to test the other combinations. Please tell me if it is broken.</w:t>
       </w:r>
     </w:p>
-    <w:bookmarkEnd w:id="60"/>
-    <w:bookmarkStart w:id="61" w:name="but-i-want-it-to-do"/>
+    <w:bookmarkEnd w:id="63"/>
+    <w:bookmarkStart w:id="64" w:name="but-i-want-it-to-do"/>
     <w:p>
       <w:pPr>
         <w:pStyle w:val="Heading1"/>
@@ -2200,8 +2200,8 @@
         <w:t xml:space="preserve">Tell us what to do next. We’ll tell you if it is possible and the likely priority!</w:t>
       </w:r>
     </w:p>
-    <w:bookmarkEnd w:id="61"/>
-    <w:bookmarkStart w:id="62" w:name="latex-newcommands-usepackages-etc."/>
+    <w:bookmarkEnd w:id="64"/>
+    <w:bookmarkStart w:id="65" w:name="latex-newcommands-usepackages-etc."/>
     <w:p>
       <w:pPr>
         <w:pStyle w:val="Heading1"/>
@@ -2268,8 +2268,8 @@
         </m:oMath>
       </m:oMathPara>
     </w:p>
-    <w:bookmarkEnd w:id="62"/>
-    <w:bookmarkStart w:id="67" w:name="great.-how-do-i-use-this-thing"/>
+    <w:bookmarkEnd w:id="65"/>
+    <w:bookmarkStart w:id="70" w:name="great.-how-do-i-use-this-thing"/>
     <w:p>
       <w:pPr>
         <w:pStyle w:val="Heading1"/>
@@ -2286,7 +2286,7 @@
         <w:t xml:space="preserve">This package is not on CRAN and it is not going to be in the short or medium term. Instead you need to install it directly from github (if you want to know why then get in touch and ask) which means you will need devtools installed and loaded.</w:t>
       </w:r>
     </w:p>
-    <w:bookmarkStart w:id="63" w:name="installing-clavertondown"/>
+    <w:bookmarkStart w:id="66" w:name="installing-clavertondown"/>
     <w:p>
       <w:pPr>
         <w:pStyle w:val="Heading2"/>
@@ -2347,8 +2347,8 @@
         <w:t xml:space="preserve">Obviously, you need an internet connection.</w:t>
       </w:r>
     </w:p>
-    <w:bookmarkEnd w:id="63"/>
-    <w:bookmarkStart w:id="66" w:name="using-clavertondown-for-the-first-time"/>
+    <w:bookmarkEnd w:id="66"/>
+    <w:bookmarkStart w:id="69" w:name="using-clavertondown-for-the-first-time"/>
     <w:p>
       <w:pPr>
         <w:pStyle w:val="Heading2"/>
@@ -2373,7 +2373,7 @@
         </w:numPr>
         <w:pStyle w:val="Compact"/>
       </w:pPr>
-      <w:hyperlink r:id="rId64">
+      <w:hyperlink r:id="rId67">
         <w:r>
           <w:rPr>
             <w:rStyle w:val="Hyperlink"/>
@@ -2390,7 +2390,7 @@
         </w:numPr>
         <w:pStyle w:val="Compact"/>
       </w:pPr>
-      <w:hyperlink r:id="rId65">
+      <w:hyperlink r:id="rId68">
         <w:r>
           <w:rPr>
             <w:rStyle w:val="Hyperlink"/>
@@ -2407,9 +2407,9 @@
         <w:t xml:space="preserve">Put them in a folder together, open index.Rmd in RStudio and use the Knit menu to compile the various formats. If this doesn’t work then something is wrong (get in touch Bath people!). Then… read the files.</w:t>
       </w:r>
     </w:p>
-    <w:bookmarkEnd w:id="66"/>
-    <w:bookmarkEnd w:id="67"/>
-    <w:bookmarkStart w:id="68" w:name="X00d3d37b6d4ddc8f72526149020f0b2d3a0855f"/>
+    <w:bookmarkEnd w:id="69"/>
+    <w:bookmarkEnd w:id="70"/>
+    <w:bookmarkStart w:id="71" w:name="X00d3d37b6d4ddc8f72526149020f0b2d3a0855f"/>
     <w:p>
       <w:pPr>
         <w:pStyle w:val="Heading1"/>
@@ -2426,7 +2426,7 @@
         <w:t xml:space="preserve">Yes, sure, that is why it is public. But, this is released with no promises and no warranty. Help will only be provided to staff and students of the University of Bath but we might fix bugs or consider suggestions by others.</w:t>
       </w:r>
     </w:p>
-    <w:bookmarkEnd w:id="68"/>
+    <w:bookmarkEnd w:id="71"/>
     <w:sectPr>
       <w:pgSz w:h="15840" w:w="12240"/>
       <w:pgMar w:bottom="1440" w:footer="720" w:gutter="0" w:header="720" w:left="1440" w:right="1440" w:top="1440"/>

</xml_diff>